<commit_message>
Midterm 2 update #10
</commit_message>
<xml_diff>
--- a/CSCI360 Midterm2 .docx
+++ b/CSCI360 Midterm2 .docx
@@ -64,43 +64,7 @@
         <w:rPr>
           <w:rFonts w:ascii="Calibri" w:hAnsi="Calibri"/>
         </w:rPr>
-        <w:t>Message integrity is verification that the message sent has not been tampered with. This is ensured with a Message Authentication code. The message authentication code is a key</w:t>
-      </w:r>
-      <w:r>
-        <w:rPr>
-          <w:rFonts w:ascii="Calibri" w:hAnsi="Calibri"/>
-        </w:rPr>
-        <w:t>(</w:t>
-      </w:r>
-      <w:r>
-        <w:rPr>
-          <w:rFonts w:ascii="Calibri" w:hAnsi="Calibri"/>
-        </w:rPr>
-        <w:t>symmetric</w:t>
-      </w:r>
-      <w:r>
-        <w:rPr>
-          <w:rFonts w:ascii="Calibri" w:hAnsi="Calibri"/>
-        </w:rPr>
-        <w:t>)</w:t>
-      </w:r>
-      <w:r>
-        <w:rPr>
-          <w:rFonts w:ascii="Calibri" w:hAnsi="Calibri"/>
-        </w:rPr>
-        <w:t xml:space="preserve"> dependent one way hash function</w:t>
-      </w:r>
-      <w:r>
-        <w:rPr>
-          <w:rFonts w:ascii="Calibri" w:hAnsi="Calibri"/>
-        </w:rPr>
-        <w:t xml:space="preserve">. The message is encrypted with the MAC algorithm and sent along with the message. The receiver also </w:t>
-      </w:r>
-      <w:r>
-        <w:rPr>
-          <w:rFonts w:ascii="Calibri" w:hAnsi="Calibri"/>
-        </w:rPr>
-        <w:t>runs the message through the same MAC algorithm with the key and if the output is the same, the receiver can assume the message is genuine. To protect against replay attacks, t</w:t>
+        <w:t>Message integrity is verification that the message sent has not been tampered with. This is ensured with a Message Authentication code. The mess</w:t>
       </w:r>
       <w:bookmarkStart w:id="0" w:name="_GoBack"/>
       <w:bookmarkEnd w:id="0"/>
@@ -108,32 +72,74 @@
         <w:rPr>
           <w:rFonts w:ascii="Calibri" w:hAnsi="Calibri"/>
         </w:rPr>
-        <w:t xml:space="preserve">he payload must contain some unique information such as a time stamp so the message cannot be resent. </w:t>
-      </w:r>
-    </w:p>
-    <w:p>
-      <w:pPr>
-        <w:rPr>
-          <w:rFonts w:ascii="Calibri" w:hAnsi="Calibri"/>
-        </w:rPr>
-      </w:pPr>
-    </w:p>
-    <w:p>
-      <w:pPr>
-        <w:rPr>
-          <w:rFonts w:ascii="Calibri" w:hAnsi="Calibri"/>
-        </w:rPr>
-      </w:pPr>
+        <w:t>age authentication code is a key</w:t>
+      </w:r>
+      <w:r>
+        <w:rPr>
+          <w:rFonts w:ascii="Calibri" w:hAnsi="Calibri"/>
+        </w:rPr>
+        <w:t>(</w:t>
+      </w:r>
+      <w:r>
+        <w:rPr>
+          <w:rFonts w:ascii="Calibri" w:hAnsi="Calibri"/>
+        </w:rPr>
+        <w:t>symmetric</w:t>
+      </w:r>
+      <w:r>
+        <w:rPr>
+          <w:rFonts w:ascii="Calibri" w:hAnsi="Calibri"/>
+        </w:rPr>
+        <w:t>)</w:t>
+      </w:r>
+      <w:r>
+        <w:rPr>
+          <w:rFonts w:ascii="Calibri" w:hAnsi="Calibri"/>
+        </w:rPr>
+        <w:t xml:space="preserve"> dependent one way hash function</w:t>
+      </w:r>
+      <w:r>
+        <w:rPr>
+          <w:rFonts w:ascii="Calibri" w:hAnsi="Calibri"/>
+        </w:rPr>
+        <w:t xml:space="preserve">. The message is encrypted with the MAC algorithm and sent along with the message. The receiver also </w:t>
+      </w:r>
+      <w:r>
+        <w:rPr>
+          <w:rFonts w:ascii="Calibri" w:hAnsi="Calibri"/>
+        </w:rPr>
+        <w:t xml:space="preserve">runs the message through the same MAC algorithm with the key and if the output is the same, the receiver can assume the message is genuine. To protect against replay attacks, the payload must contain some unique information such as a time stamp so the message cannot be resent. </w:t>
+      </w:r>
+    </w:p>
+    <w:p>
+      <w:pPr>
+        <w:rPr>
+          <w:rFonts w:ascii="Calibri" w:hAnsi="Calibri"/>
+        </w:rPr>
+      </w:pPr>
+    </w:p>
+    <w:p>
+      <w:pPr>
+        <w:rPr>
+          <w:rFonts w:ascii="Calibri" w:hAnsi="Calibri"/>
+        </w:rPr>
+      </w:pPr>
+      <w:r>
+        <w:rPr>
+          <w:rFonts w:ascii="Calibri" w:hAnsi="Calibri"/>
+        </w:rPr>
+        <w:t xml:space="preserve"> </w:t>
+      </w:r>
       <w:r>
         <w:rPr>
           <w:rFonts w:ascii="Calibri" w:hAnsi="Calibri"/>
           <w:noProof/>
         </w:rPr>
         <w:drawing>
-          <wp:inline distT="0" distB="0" distL="0" distR="0" wp14:anchorId="5ECBF685" wp14:editId="77C8E146">
-            <wp:extent cx="5943600" cy="3677920"/>
-            <wp:effectExtent l="0" t="0" r="0" b="5080"/>
-            <wp:docPr id="1" name="Picture 1"/>
+          <wp:inline distT="0" distB="0" distL="0" distR="0" wp14:anchorId="64E020EB" wp14:editId="32500353">
+            <wp:extent cx="5078482" cy="3803978"/>
+            <wp:effectExtent l="0" t="0" r="1905" b="6350"/>
+            <wp:docPr id="2" name="Picture 2" descr="../../IMG_1523.JPG"/>
             <wp:cNvGraphicFramePr>
               <a:graphicFrameLocks xmlns:a="http://schemas.openxmlformats.org/drawingml/2006/main" noChangeAspect="1"/>
             </wp:cNvGraphicFramePr>
@@ -141,35 +147,42 @@
               <a:graphicData uri="http://schemas.openxmlformats.org/drawingml/2006/picture">
                 <pic:pic xmlns:pic="http://schemas.openxmlformats.org/drawingml/2006/picture">
                   <pic:nvPicPr>
-                    <pic:cNvPr id="1" name=""/>
-                    <pic:cNvPicPr/>
+                    <pic:cNvPr id="0" name="Picture 1" descr="../../IMG_1523.JPG"/>
+                    <pic:cNvPicPr>
+                      <a:picLocks noChangeAspect="1" noChangeArrowheads="1"/>
+                    </pic:cNvPicPr>
                   </pic:nvPicPr>
                   <pic:blipFill>
-                    <a:blip r:embed="rId5"/>
+                    <a:blip r:embed="rId7">
+                      <a:extLst>
+                        <a:ext uri="{28A0092B-C50C-407E-A947-70E740481C1C}">
+                          <a14:useLocalDpi xmlns:a14="http://schemas.microsoft.com/office/drawing/2010/main" val="0"/>
+                        </a:ext>
+                      </a:extLst>
+                    </a:blip>
+                    <a:srcRect/>
                     <a:stretch>
                       <a:fillRect/>
                     </a:stretch>
                   </pic:blipFill>
-                  <pic:spPr>
+                  <pic:spPr bwMode="auto">
                     <a:xfrm>
                       <a:off x="0" y="0"/>
-                      <a:ext cx="5943600" cy="3677920"/>
+                      <a:ext cx="5105144" cy="3823949"/>
                     </a:xfrm>
                     <a:prstGeom prst="rect">
                       <a:avLst/>
                     </a:prstGeom>
+                    <a:noFill/>
+                    <a:ln>
+                      <a:noFill/>
+                    </a:ln>
                   </pic:spPr>
                 </pic:pic>
               </a:graphicData>
             </a:graphic>
           </wp:inline>
         </w:drawing>
-      </w:r>
-      <w:r>
-        <w:rPr>
-          <w:rFonts w:ascii="Calibri" w:hAnsi="Calibri"/>
-        </w:rPr>
-        <w:t xml:space="preserve"> </w:t>
       </w:r>
     </w:p>
     <w:p>
@@ -1706,7 +1719,25 @@
           <w:rPr>
             <w:rFonts w:ascii="Cambria Math" w:eastAsia="Times New Roman" w:hAnsi="Cambria Math"/>
           </w:rPr>
-          <m:t>log⁡</m:t>
+          <m:t>log</m:t>
+        </m:r>
+        <m:r>
+          <m:rPr>
+            <m:sty m:val="p"/>
+          </m:rPr>
+          <w:rPr>
+            <w:rFonts w:ascii="Cambria Math" w:eastAsia="Times New Roman" w:hAnsi="Cambria Math"/>
+          </w:rPr>
+          <m:t>2</m:t>
+        </m:r>
+        <m:r>
+          <m:rPr>
+            <m:sty m:val="p"/>
+          </m:rPr>
+          <w:rPr>
+            <w:rFonts w:ascii="Cambria Math" w:eastAsia="Times New Roman" w:hAnsi="Cambria Math"/>
+          </w:rPr>
+          <m:t>⁡</m:t>
         </m:r>
         <m:r>
           <w:rPr>
@@ -1746,7 +1777,7 @@
                   <w:rPr>
                     <w:rFonts w:ascii="Cambria Math" w:eastAsia="Times New Roman" w:hAnsi="Cambria Math"/>
                   </w:rPr>
-                  <m:t>13</m:t>
+                  <m:t>37</m:t>
                 </m:r>
               </m:den>
             </m:f>
@@ -1776,13 +1807,32 @@
           <w:rFonts w:ascii="Calibri" w:eastAsia="Times New Roman" w:hAnsi="Calibri"/>
           <w:vertAlign w:val="superscript"/>
         </w:rPr>
-        <w:t xml:space="preserve">26.59 </w:t>
-      </w:r>
-      <w:r>
-        <w:rPr>
-          <w:rFonts w:ascii="Calibri" w:eastAsia="Times New Roman" w:hAnsi="Calibri"/>
-        </w:rPr>
-        <w:t>= 26.59 bits of entropy</w:t>
+        <w:t>38.36</w:t>
+      </w:r>
+      <w:r>
+        <w:rPr>
+          <w:rFonts w:ascii="Calibri" w:eastAsia="Times New Roman" w:hAnsi="Calibri"/>
+          <w:vertAlign w:val="superscript"/>
+        </w:rPr>
+        <w:t xml:space="preserve"> </w:t>
+      </w:r>
+      <w:r>
+        <w:rPr>
+          <w:rFonts w:ascii="Calibri" w:eastAsia="Times New Roman" w:hAnsi="Calibri"/>
+        </w:rPr>
+        <w:t xml:space="preserve">= </w:t>
+      </w:r>
+      <w:r>
+        <w:rPr>
+          <w:rFonts w:ascii="Calibri" w:eastAsia="Times New Roman" w:hAnsi="Calibri"/>
+        </w:rPr>
+        <w:t>38.36</w:t>
+      </w:r>
+      <w:r>
+        <w:rPr>
+          <w:rFonts w:ascii="Calibri" w:eastAsia="Times New Roman" w:hAnsi="Calibri"/>
+        </w:rPr>
+        <w:t xml:space="preserve"> bits of entropy</w:t>
       </w:r>
     </w:p>
     <w:p>
@@ -1807,6 +1857,7 @@
       </w:pPr>
     </w:p>
     <w:sectPr>
+      <w:headerReference w:type="default" r:id="rId8"/>
       <w:pgSz w:w="12240" w:h="15840"/>
       <w:pgMar w:top="1440" w:right="1440" w:bottom="1440" w:left="1440" w:header="720" w:footer="720" w:gutter="0"/>
       <w:cols w:space="720"/>
@@ -1814,6 +1865,79 @@
     </w:sectPr>
   </w:body>
 </w:document>
+</file>
+
+<file path=word/endnotes.xml><?xml version="1.0" encoding="utf-8"?>
+<w:endnotes xmlns:wpc="http://schemas.microsoft.com/office/word/2010/wordprocessingCanvas" xmlns:mo="http://schemas.microsoft.com/office/mac/office/2008/main" xmlns:mc="http://schemas.openxmlformats.org/markup-compatibility/2006" xmlns:mv="urn:schemas-microsoft-com:mac:vml" xmlns:o="urn:schemas-microsoft-com:office:office" xmlns:r="http://schemas.openxmlformats.org/officeDocument/2006/relationships" xmlns:m="http://schemas.openxmlformats.org/officeDocument/2006/math" xmlns:v="urn:schemas-microsoft-com:vml" xmlns:wp14="http://schemas.microsoft.com/office/word/2010/wordprocessingDrawing" xmlns:wp="http://schemas.openxmlformats.org/drawingml/2006/wordprocessingDrawing" xmlns:w10="urn:schemas-microsoft-com:office:word" xmlns:w="http://schemas.openxmlformats.org/wordprocessingml/2006/main" xmlns:w14="http://schemas.microsoft.com/office/word/2010/wordml" xmlns:w15="http://schemas.microsoft.com/office/word/2012/wordml" xmlns:wpg="http://schemas.microsoft.com/office/word/2010/wordprocessingGroup" xmlns:wpi="http://schemas.microsoft.com/office/word/2010/wordprocessingInk" xmlns:wne="http://schemas.microsoft.com/office/word/2006/wordml" xmlns:wps="http://schemas.microsoft.com/office/word/2010/wordprocessingShape" mc:Ignorable="w14 w15 wp14">
+  <w:endnote w:type="separator" w:id="-1">
+    <w:p>
+      <w:r>
+        <w:separator/>
+      </w:r>
+    </w:p>
+  </w:endnote>
+  <w:endnote w:type="continuationSeparator" w:id="0">
+    <w:p>
+      <w:r>
+        <w:continuationSeparator/>
+      </w:r>
+    </w:p>
+  </w:endnote>
+</w:endnotes>
+</file>
+
+<file path=word/footnotes.xml><?xml version="1.0" encoding="utf-8"?>
+<w:footnotes xmlns:wpc="http://schemas.microsoft.com/office/word/2010/wordprocessingCanvas" xmlns:mo="http://schemas.microsoft.com/office/mac/office/2008/main" xmlns:mc="http://schemas.openxmlformats.org/markup-compatibility/2006" xmlns:mv="urn:schemas-microsoft-com:mac:vml" xmlns:o="urn:schemas-microsoft-com:office:office" xmlns:r="http://schemas.openxmlformats.org/officeDocument/2006/relationships" xmlns:m="http://schemas.openxmlformats.org/officeDocument/2006/math" xmlns:v="urn:schemas-microsoft-com:vml" xmlns:wp14="http://schemas.microsoft.com/office/word/2010/wordprocessingDrawing" xmlns:wp="http://schemas.openxmlformats.org/drawingml/2006/wordprocessingDrawing" xmlns:w10="urn:schemas-microsoft-com:office:word" xmlns:w="http://schemas.openxmlformats.org/wordprocessingml/2006/main" xmlns:w14="http://schemas.microsoft.com/office/word/2010/wordml" xmlns:w15="http://schemas.microsoft.com/office/word/2012/wordml" xmlns:wpg="http://schemas.microsoft.com/office/word/2010/wordprocessingGroup" xmlns:wpi="http://schemas.microsoft.com/office/word/2010/wordprocessingInk" xmlns:wne="http://schemas.microsoft.com/office/word/2006/wordml" xmlns:wps="http://schemas.microsoft.com/office/word/2010/wordprocessingShape" mc:Ignorable="w14 w15 wp14">
+  <w:footnote w:type="separator" w:id="-1">
+    <w:p>
+      <w:r>
+        <w:separator/>
+      </w:r>
+    </w:p>
+  </w:footnote>
+  <w:footnote w:type="continuationSeparator" w:id="0">
+    <w:p>
+      <w:r>
+        <w:continuationSeparator/>
+      </w:r>
+    </w:p>
+  </w:footnote>
+</w:footnotes>
+</file>
+
+<file path=word/header1.xml><?xml version="1.0" encoding="utf-8"?>
+<w:hdr xmlns:wpc="http://schemas.microsoft.com/office/word/2010/wordprocessingCanvas" xmlns:mo="http://schemas.microsoft.com/office/mac/office/2008/main" xmlns:mc="http://schemas.openxmlformats.org/markup-compatibility/2006" xmlns:mv="urn:schemas-microsoft-com:mac:vml" xmlns:o="urn:schemas-microsoft-com:office:office" xmlns:r="http://schemas.openxmlformats.org/officeDocument/2006/relationships" xmlns:m="http://schemas.openxmlformats.org/officeDocument/2006/math" xmlns:v="urn:schemas-microsoft-com:vml" xmlns:wp14="http://schemas.microsoft.com/office/word/2010/wordprocessingDrawing" xmlns:wp="http://schemas.openxmlformats.org/drawingml/2006/wordprocessingDrawing" xmlns:w10="urn:schemas-microsoft-com:office:word" xmlns:w="http://schemas.openxmlformats.org/wordprocessingml/2006/main" xmlns:w14="http://schemas.microsoft.com/office/word/2010/wordml" xmlns:w15="http://schemas.microsoft.com/office/word/2012/wordml" xmlns:wpg="http://schemas.microsoft.com/office/word/2010/wordprocessingGroup" xmlns:wpi="http://schemas.microsoft.com/office/word/2010/wordprocessingInk" xmlns:wne="http://schemas.microsoft.com/office/word/2006/wordml" xmlns:wps="http://schemas.microsoft.com/office/word/2010/wordprocessingShape" mc:Ignorable="w14 w15 wp14">
+  <w:p>
+    <w:pPr>
+      <w:pStyle w:val="Header"/>
+    </w:pPr>
+    <w:r>
+      <w:t>Stylianos Kalamaras</w:t>
+    </w:r>
+    <w:r>
+      <w:tab/>
+    </w:r>
+    <w:r>
+      <w:tab/>
+      <w:t>Professor Alexander Wood</w:t>
+    </w:r>
+  </w:p>
+  <w:p>
+    <w:pPr>
+      <w:pStyle w:val="Header"/>
+    </w:pPr>
+    <w:r>
+      <w:t>CSCI360 Midterm 2</w:t>
+    </w:r>
+    <w:r>
+      <w:tab/>
+    </w:r>
+    <w:r>
+      <w:tab/>
+      <w:t>05/08/17</w:t>
+    </w:r>
+  </w:p>
+</w:hdr>
 </file>
 
 <file path=word/numbering.xml><?xml version="1.0" encoding="utf-8"?>
@@ -2458,6 +2582,54 @@
       <w:color w:val="808080"/>
     </w:rPr>
   </w:style>
+  <w:style w:type="paragraph" w:styleId="Header">
+    <w:name w:val="header"/>
+    <w:basedOn w:val="Normal"/>
+    <w:link w:val="HeaderChar"/>
+    <w:uiPriority w:val="99"/>
+    <w:unhideWhenUsed/>
+    <w:rsid w:val="00CE16A1"/>
+    <w:pPr>
+      <w:tabs>
+        <w:tab w:val="center" w:pos="4680"/>
+        <w:tab w:val="right" w:pos="9360"/>
+      </w:tabs>
+    </w:pPr>
+  </w:style>
+  <w:style w:type="character" w:customStyle="1" w:styleId="HeaderChar">
+    <w:name w:val="Header Char"/>
+    <w:basedOn w:val="DefaultParagraphFont"/>
+    <w:link w:val="Header"/>
+    <w:uiPriority w:val="99"/>
+    <w:rsid w:val="00CE16A1"/>
+    <w:rPr>
+      <w:rFonts w:ascii="Times New Roman" w:hAnsi="Times New Roman" w:cs="Times New Roman"/>
+    </w:rPr>
+  </w:style>
+  <w:style w:type="paragraph" w:styleId="Footer">
+    <w:name w:val="footer"/>
+    <w:basedOn w:val="Normal"/>
+    <w:link w:val="FooterChar"/>
+    <w:uiPriority w:val="99"/>
+    <w:unhideWhenUsed/>
+    <w:rsid w:val="00CE16A1"/>
+    <w:pPr>
+      <w:tabs>
+        <w:tab w:val="center" w:pos="4680"/>
+        <w:tab w:val="right" w:pos="9360"/>
+      </w:tabs>
+    </w:pPr>
+  </w:style>
+  <w:style w:type="character" w:customStyle="1" w:styleId="FooterChar">
+    <w:name w:val="Footer Char"/>
+    <w:basedOn w:val="DefaultParagraphFont"/>
+    <w:link w:val="Footer"/>
+    <w:uiPriority w:val="99"/>
+    <w:rsid w:val="00CE16A1"/>
+    <w:rPr>
+      <w:rFonts w:ascii="Times New Roman" w:hAnsi="Times New Roman" w:cs="Times New Roman"/>
+    </w:rPr>
+  </w:style>
 </w:styles>
 </file>
 

</xml_diff>